<commit_message>
LogBoek en PVE aangepast
</commit_message>
<xml_diff>
--- a/Examenafspraken/Voorbereiding/ProgrammaVanEisenMboo.docx
+++ b/Examenafspraken/Voorbereiding/ProgrammaVanEisenMboo.docx
@@ -57,9 +57,13 @@
                 </w:placeholder>
                 <w:text/>
               </w:sdtPr>
+              <w:sdtEndPr/>
               <w:sdtContent>
                 <w:r>
                   <w:t>1</w:t>
+                </w:r>
+                <w:r>
+                  <w:t>.1</w:t>
                 </w:r>
               </w:sdtContent>
             </w:sdt>
@@ -101,6 +105,7 @@
                 </w:placeholder>
                 <w:text/>
               </w:sdtPr>
+              <w:sdtEndPr/>
               <w:sdtContent>
                 <w:r>
                   <w:t>Max van den Boom</w:t>
@@ -145,6 +150,7 @@
                 </w:placeholder>
                 <w:text/>
               </w:sdtPr>
+              <w:sdtEndPr/>
               <w:sdtContent>
                 <w:r>
                   <w:t>25-5-2020</w:t>
@@ -163,6 +169,7 @@
           <w:docPartUnique/>
         </w:docPartObj>
       </w:sdtPr>
+      <w:sdtEndPr/>
       <w:sdtContent>
         <w:p>
           <w:r>
@@ -550,6 +557,7 @@
                                   <w:dataBinding w:prefixMappings="xmlns:ns0='http://purl.org/dc/elements/1.1/' xmlns:ns1='http://schemas.openxmlformats.org/package/2006/metadata/core-properties' " w:xpath="/ns1:coreProperties[1]/ns0:subject[1]" w:storeItemID="{6C3C8BC8-F283-45AE-878A-BAB7291924A1}"/>
                                   <w:text/>
                                 </w:sdtPr>
+                                <w:sdtEndPr/>
                                 <w:sdtContent>
                                   <w:p>
                                     <w:pPr>
@@ -598,7 +606,7 @@
                     <v:stroke joinstyle="miter"/>
                     <v:path gradientshapeok="t" o:connecttype="rect"/>
                   </v:shapetype>
-                  <v:shape id="Tekstvak 154" o:spid="_x0000_s1026" type="#_x0000_t202" style="position:absolute;margin-left:0;margin-top:0;width:8in;height:286.5pt;z-index:251655168;visibility:visible;mso-wrap-style:square;mso-width-percent:941;mso-height-percent:363;mso-top-percent:300;mso-wrap-distance-left:9pt;mso-wrap-distance-top:0;mso-wrap-distance-right:9pt;mso-wrap-distance-bottom:0;mso-position-horizontal:center;mso-position-horizontal-relative:page;mso-position-vertical-relative:page;mso-width-percent:941;mso-height-percent:363;mso-top-percent:300;mso-width-relative:page;mso-height-relative:page;v-text-anchor:bottom" o:gfxdata="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" filled="f" stroked="f" strokeweight=".5pt">
+                  <v:shape id="Tekstvak 154" o:spid="_x0000_s1026" type="#_x0000_t202" style="position:absolute;margin-left:0;margin-top:0;width:8in;height:286.5pt;z-index:251655168;visibility:visible;mso-wrap-style:square;mso-width-percent:941;mso-height-percent:363;mso-top-percent:300;mso-wrap-distance-left:9pt;mso-wrap-distance-top:0;mso-wrap-distance-right:9pt;mso-wrap-distance-bottom:0;mso-position-horizontal:center;mso-position-horizontal-relative:page;mso-position-vertical-relative:page;mso-width-percent:941;mso-height-percent:363;mso-top-percent:300;mso-width-relative:page;mso-height-relative:page;v-text-anchor:bottom" o:gfxdata="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" filled="f" stroked="f" strokeweight=".5pt">
                     <v:textbox inset="126pt,0,54pt,0">
                       <w:txbxContent>
                         <w:p>
@@ -655,6 +663,7 @@
                             <w:dataBinding w:prefixMappings="xmlns:ns0='http://purl.org/dc/elements/1.1/' xmlns:ns1='http://schemas.openxmlformats.org/package/2006/metadata/core-properties' " w:xpath="/ns1:coreProperties[1]/ns0:subject[1]" w:storeItemID="{6C3C8BC8-F283-45AE-878A-BAB7291924A1}"/>
                             <w:text/>
                           </w:sdtPr>
+                          <w:sdtEndPr/>
                           <w:sdtContent>
                             <w:p>
                               <w:pPr>
@@ -869,7 +878,7 @@
               <w:sdtEndPr/>
               <w:sdtContent>
                 <w:r>
-                  <w:t>1</w:t>
+                  <w:t>1.1</w:t>
                 </w:r>
               </w:sdtContent>
             </w:sdt>
@@ -972,6 +981,13 @@
     </w:tbl>
     <w:sdt>
       <w:sdtPr>
+        <w:rPr>
+          <w:rFonts w:asciiTheme="minorHAnsi" w:eastAsiaTheme="minorHAnsi" w:hAnsiTheme="minorHAnsi" w:cstheme="minorBidi"/>
+          <w:color w:val="auto"/>
+          <w:sz w:val="22"/>
+          <w:szCs w:val="22"/>
+          <w:lang w:eastAsia="en-US"/>
+        </w:rPr>
         <w:id w:val="-985009153"/>
         <w:docPartObj>
           <w:docPartGallery w:val="Table of Contents"/>
@@ -980,13 +996,8 @@
       </w:sdtPr>
       <w:sdtEndPr>
         <w:rPr>
-          <w:rFonts w:asciiTheme="minorHAnsi" w:eastAsiaTheme="minorHAnsi" w:hAnsiTheme="minorHAnsi" w:cstheme="minorBidi"/>
           <w:b/>
           <w:bCs/>
-          <w:color w:val="auto"/>
-          <w:sz w:val="22"/>
-          <w:szCs w:val="22"/>
-          <w:lang w:eastAsia="en-US"/>
         </w:rPr>
       </w:sdtEndPr>
       <w:sdtContent>
@@ -1774,15 +1785,7 @@
         <w:t xml:space="preserve"> </w:t>
       </w:r>
       <w:r>
-        <w:t xml:space="preserve">Daarnaast zal dit document op een heldere manier, via de </w:t>
-      </w:r>
-      <w:proofErr w:type="spellStart"/>
-      <w:r>
-        <w:t>MoSCoW</w:t>
-      </w:r>
-      <w:proofErr w:type="spellEnd"/>
-      <w:r>
-        <w:t xml:space="preserve"> methodiek, de wensen </w:t>
+        <w:t xml:space="preserve">Daarnaast zal dit document op een heldere manier, via de MoSCoW methodiek, de wensen </w:t>
       </w:r>
       <w:r>
         <w:t xml:space="preserve">en </w:t>
@@ -1813,38 +1816,27 @@
       <w:r>
         <w:t xml:space="preserve"> </w:t>
       </w:r>
-      <w:proofErr w:type="spellStart"/>
       <w:r>
         <w:t>TrickyTronix</w:t>
       </w:r>
-      <w:proofErr w:type="spellEnd"/>
       <w:r>
         <w:t xml:space="preserve">. Dit is een bedrijf dat zich richt op het ontwikkelen van </w:t>
       </w:r>
-      <w:proofErr w:type="spellStart"/>
       <w:r>
         <w:t>embedded</w:t>
       </w:r>
-      <w:proofErr w:type="spellEnd"/>
       <w:r>
         <w:t xml:space="preserve"> systems oplossingen. </w:t>
       </w:r>
       <w:r>
         <w:t xml:space="preserve">Mijn opdracht gever voor deze opdracht is </w:t>
       </w:r>
-      <w:proofErr w:type="spellStart"/>
       <w:r>
         <w:t>DomusTech</w:t>
       </w:r>
-      <w:proofErr w:type="spellEnd"/>
-      <w:r>
-        <w:t xml:space="preserve">. De contactpersoon vanuit dat bedrijf is D. </w:t>
-      </w:r>
-      <w:proofErr w:type="spellStart"/>
-      <w:r>
-        <w:t>Carlsberg</w:t>
-      </w:r>
-      <w:proofErr w:type="spellEnd"/>
+      <w:r>
+        <w:t>. De contactpersoon vanuit dat bedrijf is D. Carlsberg</w:t>
+      </w:r>
       <w:r>
         <w:t>. De oplossing die hun voor ogen hebben is een systeem waar zei met een display de informatie kunnen uitlezen</w:t>
       </w:r>
@@ -1891,15 +1883,7 @@
       <w:bookmarkStart w:id="12" w:name="_Toc29370316"/>
       <w:bookmarkStart w:id="13" w:name="_Toc41306290"/>
       <w:r>
-        <w:t>Eisen en wensen (</w:t>
-      </w:r>
-      <w:proofErr w:type="spellStart"/>
-      <w:r>
-        <w:t>MoSCoW</w:t>
-      </w:r>
-      <w:proofErr w:type="spellEnd"/>
-      <w:r>
-        <w:t>)</w:t>
+        <w:t>Eisen en wensen (MoSCoW)</w:t>
       </w:r>
       <w:bookmarkEnd w:id="12"/>
       <w:bookmarkEnd w:id="13"/>
@@ -1924,26 +1908,10 @@
         <w:t>eisen en wensen van de opdrachtgever vastgelegd en geprioriteerd</w:t>
       </w:r>
       <w:r>
-        <w:t xml:space="preserve"> volgens de </w:t>
-      </w:r>
-      <w:proofErr w:type="spellStart"/>
-      <w:r>
-        <w:t>MoSCoW</w:t>
-      </w:r>
-      <w:proofErr w:type="spellEnd"/>
-      <w:r>
-        <w:t xml:space="preserve"> methode.</w:t>
-      </w:r>
-      <w:r>
-        <w:t xml:space="preserve"> De </w:t>
-      </w:r>
-      <w:proofErr w:type="spellStart"/>
-      <w:r>
-        <w:t>MoSCoW</w:t>
-      </w:r>
-      <w:proofErr w:type="spellEnd"/>
-      <w:r>
-        <w:t xml:space="preserve"> methode is een wijze van prioriteiten stellen</w:t>
+        <w:t xml:space="preserve"> volgens de MoSCoW methode.</w:t>
+      </w:r>
+      <w:r>
+        <w:t xml:space="preserve"> De MoSCoW methode is een wijze van prioriteiten stellen</w:t>
       </w:r>
       <w:r>
         <w:t xml:space="preserve"> waarmee de eisen aan het resultaat van een project worden ingedeeld.</w:t>
@@ -1956,13 +1924,8 @@
       </w:r>
     </w:p>
     <w:p>
-      <w:proofErr w:type="spellStart"/>
-      <w:r>
-        <w:t>MoSCoW</w:t>
-      </w:r>
-      <w:proofErr w:type="spellEnd"/>
-      <w:r>
-        <w:t xml:space="preserve"> is een afkorting waa</w:t>
+      <w:r>
+        <w:t>MoSCoW is een afkorting waa</w:t>
       </w:r>
       <w:r>
         <w:t>rbij de hoofdletters staan voor:</w:t>
@@ -2008,13 +1971,8 @@
       <w:r>
         <w:t xml:space="preserve"> - </w:t>
       </w:r>
-      <w:proofErr w:type="spellStart"/>
-      <w:r>
-        <w:t>should</w:t>
-      </w:r>
-      <w:proofErr w:type="spellEnd"/>
-      <w:r>
-        <w:t xml:space="preserve"> have:</w:t>
+      <w:r>
+        <w:t>should have:</w:t>
       </w:r>
       <w:r>
         <w:tab/>
@@ -2039,13 +1997,8 @@
       <w:r>
         <w:t xml:space="preserve">- </w:t>
       </w:r>
-      <w:proofErr w:type="spellStart"/>
-      <w:r>
-        <w:t>could</w:t>
-      </w:r>
-      <w:proofErr w:type="spellEnd"/>
-      <w:r>
-        <w:t xml:space="preserve"> have:</w:t>
+      <w:r>
+        <w:t>could have:</w:t>
       </w:r>
       <w:r>
         <w:tab/>
@@ -2066,32 +2019,16 @@
         <w:ind w:left="2127" w:hanging="2127"/>
       </w:pPr>
       <w:r>
-        <w:t xml:space="preserve">W - </w:t>
-      </w:r>
-      <w:proofErr w:type="spellStart"/>
-      <w:r>
-        <w:t>won</w:t>
+        <w:t>W - won</w:t>
       </w:r>
       <w:r>
         <w:t>’</w:t>
       </w:r>
       <w:r>
-        <w:t>t</w:t>
-      </w:r>
-      <w:proofErr w:type="spellEnd"/>
-      <w:r>
-        <w:t xml:space="preserve"> have</w:t>
-      </w:r>
-      <w:r>
-        <w:t xml:space="preserve"> (</w:t>
-      </w:r>
-      <w:proofErr w:type="spellStart"/>
-      <w:r>
-        <w:t>now</w:t>
-      </w:r>
-      <w:proofErr w:type="spellEnd"/>
-      <w:r>
-        <w:t>)</w:t>
+        <w:t>t have</w:t>
+      </w:r>
+      <w:r>
+        <w:t xml:space="preserve"> (now)</w:t>
       </w:r>
       <w:r>
         <w:t>:</w:t>
@@ -2178,7 +2115,7 @@
           </w:tcPr>
           <w:p>
             <w:r>
-              <w:t>Display</w:t>
+              <w:t>LCD display 16x2 characters</w:t>
             </w:r>
           </w:p>
         </w:tc>
@@ -2195,6 +2132,9 @@
             <w:r>
               <w:t>Intro scherm</w:t>
             </w:r>
+            <w:r>
+              <w:t xml:space="preserve"> waar de naam van het programma en alle init stappen op staat en dan overgaat naar het programma </w:t>
+            </w:r>
           </w:p>
         </w:tc>
       </w:tr>
@@ -2208,15 +2148,7 @@
           </w:tcPr>
           <w:p>
             <w:r>
-              <w:t xml:space="preserve">Het opslaan van de </w:t>
-            </w:r>
-            <w:proofErr w:type="spellStart"/>
-            <w:r>
-              <w:t>settings</w:t>
-            </w:r>
-            <w:proofErr w:type="spellEnd"/>
-            <w:r>
-              <w:t xml:space="preserve"> van Celsius/Fahrenheit </w:t>
+              <w:t xml:space="preserve">Het opslaan van de settings van Celsius/Fahrenheit </w:t>
             </w:r>
           </w:p>
         </w:tc>
@@ -2230,13 +2162,11 @@
             <w:tcW w:w="9062" w:type="dxa"/>
           </w:tcPr>
           <w:p>
-            <w:proofErr w:type="spellStart"/>
-            <w:r>
-              <w:t>Warning</w:t>
-            </w:r>
-            <w:proofErr w:type="spellEnd"/>
-            <w:r>
-              <w:t xml:space="preserve"> LED</w:t>
+            <w:r>
+              <w:t>Debug opties</w:t>
+            </w:r>
+            <w:r>
+              <w:t xml:space="preserve"> waardoor je in de serial monitor meerdere dingen kan debuggen. De verschillende dingen worden waarschijnlijk netwerk, sensoren en calculaties</w:t>
             </w:r>
           </w:p>
         </w:tc>
@@ -2251,7 +2181,10 @@
           </w:tcPr>
           <w:p>
             <w:r>
-              <w:t>Debug opties</w:t>
+              <w:t>Web interface</w:t>
+            </w:r>
+            <w:r>
+              <w:t xml:space="preserve"> waar de tempraturen van beide sensoren te zien zijn. </w:t>
             </w:r>
           </w:p>
         </w:tc>
@@ -2266,28 +2199,11 @@
           </w:tcPr>
           <w:p>
             <w:r>
-              <w:t>Web interface</w:t>
-            </w:r>
-          </w:p>
-        </w:tc>
-      </w:tr>
-      <w:tr>
-        <w:trPr>
-          <w:cnfStyle w:val="000000010000" w:firstRow="0" w:lastRow="0" w:firstColumn="0" w:lastColumn="0" w:oddVBand="0" w:evenVBand="0" w:oddHBand="0" w:evenHBand="1" w:firstRowFirstColumn="0" w:firstRowLastColumn="0" w:lastRowFirstColumn="0" w:lastRowLastColumn="0"/>
-        </w:trPr>
-        <w:tc>
-          <w:tcPr>
-            <w:tcW w:w="9062" w:type="dxa"/>
-          </w:tcPr>
-          <w:p>
-            <w:r>
-              <w:t xml:space="preserve">Startup </w:t>
-            </w:r>
-            <w:proofErr w:type="spellStart"/>
-            <w:r>
-              <w:t>sequence</w:t>
-            </w:r>
-            <w:proofErr w:type="spellEnd"/>
+              <w:t xml:space="preserve">Een warning rgb led. Als hij </w:t>
+            </w:r>
+            <w:r>
+              <w:t xml:space="preserve">groen is dan is er niks mis mee, oranje is er storing maar het werkt nog, rood is er een error waardoor het programma niks meer doet. </w:t>
+            </w:r>
           </w:p>
         </w:tc>
       </w:tr>
@@ -2317,20 +2233,11 @@
                 <w:b w:val="0"/>
               </w:rPr>
             </w:pPr>
-            <w:proofErr w:type="spellStart"/>
             <w:r>
               <w:rPr>
                 <w:b w:val="0"/>
               </w:rPr>
-              <w:lastRenderedPageBreak/>
-              <w:t>Should</w:t>
-            </w:r>
-            <w:proofErr w:type="spellEnd"/>
-            <w:r>
-              <w:rPr>
-                <w:b w:val="0"/>
-              </w:rPr>
-              <w:t xml:space="preserve"> have</w:t>
+              <w:t>Should have</w:t>
             </w:r>
           </w:p>
         </w:tc>
@@ -2345,13 +2252,8 @@
           </w:tcPr>
           <w:p>
             <w:r>
-              <w:t xml:space="preserve">Opmaak voor </w:t>
-            </w:r>
-            <w:proofErr w:type="spellStart"/>
-            <w:r>
-              <w:t>webinterface</w:t>
-            </w:r>
-            <w:proofErr w:type="spellEnd"/>
+              <w:t>Opmaak voor webinterface</w:t>
+            </w:r>
           </w:p>
         </w:tc>
       </w:tr>
@@ -2410,19 +2312,11 @@
                 <w:b w:val="0"/>
               </w:rPr>
             </w:pPr>
-            <w:proofErr w:type="spellStart"/>
             <w:r>
               <w:rPr>
                 <w:b w:val="0"/>
               </w:rPr>
-              <w:t>Could</w:t>
-            </w:r>
-            <w:proofErr w:type="spellEnd"/>
-            <w:r>
-              <w:rPr>
-                <w:b w:val="0"/>
-              </w:rPr>
-              <w:t xml:space="preserve"> have</w:t>
+              <w:t>Could have</w:t>
             </w:r>
           </w:p>
         </w:tc>
@@ -2437,13 +2331,8 @@
           </w:tcPr>
           <w:p>
             <w:r>
-              <w:t xml:space="preserve">Volledig online </w:t>
-            </w:r>
-            <w:proofErr w:type="spellStart"/>
-            <w:r>
-              <w:t>webinterface</w:t>
-            </w:r>
-            <w:proofErr w:type="spellEnd"/>
+              <w:t>Volledig online webinterface</w:t>
+            </w:r>
           </w:p>
         </w:tc>
       </w:tr>
@@ -2483,33 +2372,11 @@
                 <w:b w:val="0"/>
               </w:rPr>
             </w:pPr>
-            <w:proofErr w:type="spellStart"/>
             <w:r>
               <w:rPr>
                 <w:b w:val="0"/>
               </w:rPr>
-              <w:t>Won’t</w:t>
-            </w:r>
-            <w:proofErr w:type="spellEnd"/>
-            <w:r>
-              <w:rPr>
-                <w:b w:val="0"/>
-              </w:rPr>
-              <w:t xml:space="preserve"> have (</w:t>
-            </w:r>
-            <w:proofErr w:type="spellStart"/>
-            <w:r>
-              <w:rPr>
-                <w:b w:val="0"/>
-              </w:rPr>
-              <w:t>now</w:t>
-            </w:r>
-            <w:proofErr w:type="spellEnd"/>
-            <w:r>
-              <w:rPr>
-                <w:b w:val="0"/>
-              </w:rPr>
-              <w:t>)</w:t>
+              <w:t>Won’t have (now)</w:t>
             </w:r>
           </w:p>
         </w:tc>
@@ -2523,11 +2390,9 @@
             <w:tcW w:w="9062" w:type="dxa"/>
           </w:tcPr>
           <w:p>
-            <w:proofErr w:type="spellStart"/>
             <w:r>
               <w:t>Delays</w:t>
             </w:r>
-            <w:proofErr w:type="spellEnd"/>
           </w:p>
         </w:tc>
       </w:tr>
@@ -2768,13 +2633,13 @@
         <w:pStyle w:val="Kop1"/>
       </w:pPr>
       <w:bookmarkStart w:id="20" w:name="_Toc29370310"/>
-      <w:bookmarkStart w:id="21" w:name="_Hlk525635346"/>
-      <w:bookmarkStart w:id="22" w:name="_Toc41306294"/>
+      <w:bookmarkStart w:id="21" w:name="_Toc41306294"/>
+      <w:bookmarkStart w:id="22" w:name="_Hlk525635346"/>
       <w:r>
         <w:t>Versiebeheer</w:t>
       </w:r>
       <w:bookmarkEnd w:id="20"/>
-      <w:bookmarkEnd w:id="22"/>
+      <w:bookmarkEnd w:id="21"/>
     </w:p>
     <w:p>
       <w:pPr>
@@ -2934,17 +2799,23 @@
       <w:tr>
         <w:tc>
           <w:tcPr>
-            <w:cnfStyle w:val="001000000000" w:firstRow="0" w:lastRow="0" w:firstColumn="1" w:lastColumn="0" w:oddVBand="0" w:evenVBand="0" w:oddHBand="0" w:evenHBand="0" w:firstRowFirstColumn="0" w:firstRowLastColumn="0" w:lastRowFirstColumn="0" w:lastRowLastColumn="0"/>
             <w:tcW w:w="1356" w:type="dxa"/>
           </w:tcPr>
           <w:p>
             <w:pPr>
               <w:pStyle w:val="Geenafstand"/>
               <w:jc w:val="center"/>
+              <w:cnfStyle w:val="001000000000" w:firstRow="0" w:lastRow="0" w:firstColumn="1" w:lastColumn="0" w:oddVBand="0" w:evenVBand="0" w:oddHBand="0" w:evenHBand="0" w:firstRowFirstColumn="0" w:firstRowLastColumn="0" w:lastRowFirstColumn="0" w:lastRowLastColumn="0"/>
               <w:rPr>
                 <w:b w:val="0"/>
               </w:rPr>
             </w:pPr>
+            <w:r>
+              <w:rPr>
+                <w:b w:val="0"/>
+              </w:rPr>
+              <w:t>26-5-2020</w:t>
+            </w:r>
           </w:p>
         </w:tc>
         <w:tc>
@@ -2955,8 +2826,10 @@
             <w:pPr>
               <w:pStyle w:val="Geenafstand"/>
               <w:jc w:val="center"/>
-              <w:cnfStyle w:val="000000000000" w:firstRow="0" w:lastRow="0" w:firstColumn="0" w:lastColumn="0" w:oddVBand="0" w:evenVBand="0" w:oddHBand="0" w:evenHBand="0" w:firstRowFirstColumn="0" w:firstRowLastColumn="0" w:lastRowFirstColumn="0" w:lastRowLastColumn="0"/>
             </w:pPr>
+            <w:r>
+              <w:t xml:space="preserve">1.1 </w:t>
+            </w:r>
           </w:p>
         </w:tc>
         <w:tc>
@@ -2966,8 +2839,10 @@
           <w:p>
             <w:pPr>
               <w:pStyle w:val="Geenafstand"/>
-              <w:cnfStyle w:val="000000000000" w:firstRow="0" w:lastRow="0" w:firstColumn="0" w:lastColumn="0" w:oddVBand="0" w:evenVBand="0" w:oddHBand="0" w:evenHBand="0" w:firstRowFirstColumn="0" w:firstRowLastColumn="0" w:lastRowFirstColumn="0" w:lastRowLastColumn="0"/>
             </w:pPr>
+            <w:r>
+              <w:t>Max van den Boom</w:t>
+            </w:r>
           </w:p>
         </w:tc>
         <w:tc>
@@ -2977,8 +2852,15 @@
           <w:p>
             <w:pPr>
               <w:pStyle w:val="Geenafstand"/>
-              <w:cnfStyle w:val="000000000000" w:firstRow="0" w:lastRow="0" w:firstColumn="0" w:lastColumn="0" w:oddVBand="0" w:evenVBand="0" w:oddHBand="0" w:evenHBand="0" w:firstRowFirstColumn="0" w:firstRowLastColumn="0" w:lastRowFirstColumn="0" w:lastRowLastColumn="0"/>
             </w:pPr>
+            <w:r>
+              <w:t>Aanpassingen gemaakt</w:t>
+            </w:r>
+            <w:r>
+              <w:t xml:space="preserve"> na review</w:t>
+            </w:r>
+            <w:bookmarkStart w:id="23" w:name="_GoBack"/>
+            <w:bookmarkEnd w:id="23"/>
           </w:p>
         </w:tc>
       </w:tr>
@@ -3087,14 +2969,12 @@
           </w:p>
         </w:tc>
       </w:tr>
+      <w:bookmarkEnd w:id="22"/>
     </w:tbl>
     <w:p>
       <w:pPr>
         <w:pStyle w:val="Geenafstand"/>
       </w:pPr>
-      <w:bookmarkStart w:id="23" w:name="_GoBack"/>
-      <w:bookmarkEnd w:id="21"/>
-      <w:bookmarkEnd w:id="23"/>
     </w:p>
     <w:sectPr>
       <w:headerReference w:type="even" r:id="rId13"/>
@@ -4665,8 +4545,11 @@
     <w:lsdException w:name="Table 3D effects 3" w:semiHidden="1" w:unhideWhenUsed="1"/>
     <w:lsdException w:name="Table Contemporary" w:semiHidden="1" w:unhideWhenUsed="1"/>
     <w:lsdException w:name="Table Elegant" w:semiHidden="1" w:unhideWhenUsed="1"/>
+    <w:lsdException w:name="Table Professional" w:semiHidden="1" w:unhideWhenUsed="1"/>
     <w:lsdException w:name="Table Subtle 1" w:semiHidden="1" w:unhideWhenUsed="1"/>
     <w:lsdException w:name="Table Subtle 2" w:semiHidden="1" w:unhideWhenUsed="1"/>
+    <w:lsdException w:name="Table Web 1" w:semiHidden="1" w:unhideWhenUsed="1"/>
+    <w:lsdException w:name="Table Web 2" w:semiHidden="1" w:unhideWhenUsed="1"/>
     <w:lsdException w:name="Table Web 3" w:semiHidden="1" w:unhideWhenUsed="1"/>
     <w:lsdException w:name="Balloon Text" w:semiHidden="1" w:unhideWhenUsed="1"/>
     <w:lsdException w:name="Table Grid" w:uiPriority="39"/>
@@ -4944,6 +4827,7 @@
   <w:style w:type="character" w:default="1" w:styleId="Standaardalinea-lettertype">
     <w:name w:val="Default Paragraph Font"/>
     <w:uiPriority w:val="1"/>
+    <w:semiHidden/>
     <w:unhideWhenUsed/>
   </w:style>
   <w:style w:type="table" w:default="1" w:styleId="Standaardtabel">
@@ -5885,7 +5769,9 @@
   <w:rsids>
     <w:rsidRoot w:val="00535E00"/>
     <w:rsid w:val="00535E00"/>
+    <w:rsid w:val="006353C7"/>
     <w:rsid w:val="00737183"/>
+    <w:rsid w:val="00DB3140"/>
   </w:rsids>
   <m:mathPr>
     <m:mathFont m:val="Cambria Math"/>
@@ -6073,8 +5959,11 @@
     <w:lsdException w:name="Table 3D effects 3" w:semiHidden="1" w:unhideWhenUsed="1"/>
     <w:lsdException w:name="Table Contemporary" w:semiHidden="1" w:unhideWhenUsed="1"/>
     <w:lsdException w:name="Table Elegant" w:semiHidden="1" w:unhideWhenUsed="1"/>
+    <w:lsdException w:name="Table Professional" w:semiHidden="1" w:unhideWhenUsed="1"/>
     <w:lsdException w:name="Table Subtle 1" w:semiHidden="1" w:unhideWhenUsed="1"/>
     <w:lsdException w:name="Table Subtle 2" w:semiHidden="1" w:unhideWhenUsed="1"/>
+    <w:lsdException w:name="Table Web 1" w:semiHidden="1" w:unhideWhenUsed="1"/>
+    <w:lsdException w:name="Table Web 2" w:semiHidden="1" w:unhideWhenUsed="1"/>
     <w:lsdException w:name="Table Web 3" w:semiHidden="1" w:unhideWhenUsed="1"/>
     <w:lsdException w:name="Balloon Text" w:semiHidden="1" w:unhideWhenUsed="1"/>
     <w:lsdException w:name="Table Grid" w:uiPriority="39"/>
@@ -6949,15 +6838,6 @@
 </file>
 
 <file path=customXml/item2.xml><?xml version="1.0" encoding="utf-8"?>
-<?mso-contentType ?>
-<FormTemplates xmlns="http://schemas.microsoft.com/sharepoint/v3/contenttype/forms">
-  <Display>DocumentLibraryForm</Display>
-  <Edit>DocumentLibraryForm</Edit>
-  <New>DocumentLibraryForm</New>
-</FormTemplates>
-</file>
-
-<file path=customXml/item3.xml><?xml version="1.0" encoding="utf-8"?>
 <p:properties xmlns:p="http://schemas.microsoft.com/office/2006/metadata/properties" xmlns:xsi="http://www.w3.org/2001/XMLSchema-instance" xmlns:pc="http://schemas.microsoft.com/office/infopath/2007/PartnerControls">
   <documentManagement>
     <jeb5123c558143d5ab1e1526e87a8da0 xmlns="b7e4e9fd-5e36-4299-889f-f6136aff670e">
@@ -6969,6 +6849,15 @@
     <TaxCatchAll xmlns="fbafb59e-d651-4668-8e65-f7f85ceca18b"/>
   </documentManagement>
 </p:properties>
+</file>
+
+<file path=customXml/item3.xml><?xml version="1.0" encoding="utf-8"?>
+<?mso-contentType ?>
+<FormTemplates xmlns="http://schemas.microsoft.com/sharepoint/v3/contenttype/forms">
+  <Display>DocumentLibraryForm</Display>
+  <Edit>DocumentLibraryForm</Edit>
+  <New>DocumentLibraryForm</New>
+</FormTemplates>
 </file>
 
 <file path=customXml/item4.xml><?xml version="1.0" encoding="utf-8"?>
@@ -6996,6 +6885,24 @@
 </file>
 
 <file path=customXml/itemProps2.xml><?xml version="1.0" encoding="utf-8"?>
+<ds:datastoreItem xmlns:ds="http://schemas.openxmlformats.org/officeDocument/2006/customXml" ds:itemID="{7F26A801-F9B6-4CC3-B424-63B0B431BCCF}">
+  <ds:schemaRefs>
+    <ds:schemaRef ds:uri="http://purl.org/dc/elements/1.1/"/>
+    <ds:schemaRef ds:uri="http://www.w3.org/XML/1998/namespace"/>
+    <ds:schemaRef ds:uri="http://purl.org/dc/dcmitype/"/>
+    <ds:schemaRef ds:uri="http://schemas.microsoft.com/office/2006/documentManagement/types"/>
+    <ds:schemaRef ds:uri="b7e4e9fd-5e36-4299-889f-f6136aff670e"/>
+    <ds:schemaRef ds:uri="http://purl.org/dc/terms/"/>
+    <ds:schemaRef ds:uri="fbafb59e-d651-4668-8e65-f7f85ceca18b"/>
+    <ds:schemaRef ds:uri="http://schemas.microsoft.com/office/2006/metadata/properties"/>
+    <ds:schemaRef ds:uri="http://schemas.openxmlformats.org/package/2006/metadata/core-properties"/>
+    <ds:schemaRef ds:uri="http://schemas.microsoft.com/office/infopath/2007/PartnerControls"/>
+    <ds:schemaRef ds:uri="http://schemas.microsoft.com/sharepoint/v3"/>
+  </ds:schemaRefs>
+</ds:datastoreItem>
+</file>
+
+<file path=customXml/itemProps3.xml><?xml version="1.0" encoding="utf-8"?>
 <ds:datastoreItem xmlns:ds="http://schemas.openxmlformats.org/officeDocument/2006/customXml" ds:itemID="{0A40A84B-351E-4840-98F4-E589742AB4BD}">
   <ds:schemaRefs>
     <ds:schemaRef ds:uri="http://schemas.microsoft.com/sharepoint/v3/contenttype/forms"/>
@@ -7003,26 +6910,8 @@
 </ds:datastoreItem>
 </file>
 
-<file path=customXml/itemProps3.xml><?xml version="1.0" encoding="utf-8"?>
-<ds:datastoreItem xmlns:ds="http://schemas.openxmlformats.org/officeDocument/2006/customXml" ds:itemID="{7F26A801-F9B6-4CC3-B424-63B0B431BCCF}">
-  <ds:schemaRefs>
-    <ds:schemaRef ds:uri="fbafb59e-d651-4668-8e65-f7f85ceca18b"/>
-    <ds:schemaRef ds:uri="http://schemas.microsoft.com/office/2006/documentManagement/types"/>
-    <ds:schemaRef ds:uri="http://schemas.microsoft.com/office/2006/metadata/properties"/>
-    <ds:schemaRef ds:uri="http://schemas.microsoft.com/sharepoint/v3"/>
-    <ds:schemaRef ds:uri="http://www.w3.org/XML/1998/namespace"/>
-    <ds:schemaRef ds:uri="http://schemas.openxmlformats.org/package/2006/metadata/core-properties"/>
-    <ds:schemaRef ds:uri="http://purl.org/dc/terms/"/>
-    <ds:schemaRef ds:uri="http://schemas.microsoft.com/office/infopath/2007/PartnerControls"/>
-    <ds:schemaRef ds:uri="b7e4e9fd-5e36-4299-889f-f6136aff670e"/>
-    <ds:schemaRef ds:uri="http://purl.org/dc/dcmitype/"/>
-    <ds:schemaRef ds:uri="http://purl.org/dc/elements/1.1/"/>
-  </ds:schemaRefs>
-</ds:datastoreItem>
-</file>
-
 <file path=customXml/itemProps4.xml><?xml version="1.0" encoding="utf-8"?>
-<ds:datastoreItem xmlns:ds="http://schemas.openxmlformats.org/officeDocument/2006/customXml" ds:itemID="{1F9A98F2-5599-41FF-AC11-423EA0BDA7E9}">
+<ds:datastoreItem xmlns:ds="http://schemas.openxmlformats.org/officeDocument/2006/customXml" ds:itemID="{1ECD3C8A-A24B-40B7-88EF-E6A653E6199B}">
   <ds:schemaRefs>
     <ds:schemaRef ds:uri="http://schemas.openxmlformats.org/officeDocument/2006/bibliography"/>
   </ds:schemaRefs>

</xml_diff>